<commit_message>
updated some api names
</commit_message>
<xml_diff>
--- a/docs/API/API.docx
+++ b/docs/API/API.docx
@@ -184,8 +184,14 @@
           <w:p>
             <w:pPr>
               <w:pStyle w:val="Geenafstand"/>
-            </w:pPr>
-            <w:r>
+              <w:rPr>
+                <w:lang w:val="en-US"/>
+              </w:rPr>
+            </w:pPr>
+            <w:r>
+              <w:rPr>
+                <w:lang w:val="en-US"/>
+              </w:rPr>
               <w:t>An error occured in the Nao, and is unable to recover.</w:t>
             </w:r>
           </w:p>
@@ -247,20 +253,33 @@
           <w:p>
             <w:pPr>
               <w:pStyle w:val="Geenafstand"/>
-            </w:pPr>
-            <w:r>
+              <w:rPr>
+                <w:lang w:val="en-US"/>
+              </w:rPr>
+            </w:pPr>
+            <w:r>
+              <w:rPr>
+                <w:lang w:val="en-US"/>
+              </w:rPr>
               <w:t xml:space="preserve">The last command </w:t>
             </w:r>
             <w:r>
+              <w:rPr>
+                <w:lang w:val="en-US"/>
+              </w:rPr>
               <w:t xml:space="preserve">with code </w:t>
             </w:r>
             <w:r>
               <w:rPr>
                 <w:i/>
+                <w:lang w:val="en-US"/>
               </w:rPr>
               <w:t>Command</w:t>
             </w:r>
             <w:r>
+              <w:rPr>
+                <w:lang w:val="en-US"/>
+              </w:rPr>
               <w:t xml:space="preserve"> has succeeded.</w:t>
             </w:r>
           </w:p>
@@ -322,24 +341,28 @@
           <w:p>
             <w:pPr>
               <w:pStyle w:val="Geenafstand"/>
-            </w:pPr>
-            <w:r>
+              <w:rPr>
+                <w:lang w:val="en-US"/>
+              </w:rPr>
+            </w:pPr>
+            <w:r>
+              <w:rPr>
+                <w:lang w:val="en-US"/>
+              </w:rPr>
               <w:t xml:space="preserve">The last command with code </w:t>
             </w:r>
             <w:r>
               <w:rPr>
                 <w:i/>
+                <w:lang w:val="en-US"/>
               </w:rPr>
               <w:t>Command</w:t>
             </w:r>
             <w:r>
-              <w:t xml:space="preserve"> has </w:t>
-            </w:r>
-            <w:r>
-              <w:t>failed</w:t>
-            </w:r>
-            <w:r>
-              <w:t>.</w:t>
+              <w:rPr>
+                <w:lang w:val="en-US"/>
+              </w:rPr>
+              <w:t xml:space="preserve"> has failed.</w:t>
             </w:r>
           </w:p>
         </w:tc>
@@ -354,8 +377,10 @@
               <w:pStyle w:val="Geenafstand"/>
             </w:pPr>
             <w:r>
-              <w:t>Place</w:t>
-            </w:r>
+              <w:t>Location</w:t>
+            </w:r>
+            <w:bookmarkStart w:id="0" w:name="_GoBack"/>
+            <w:bookmarkEnd w:id="0"/>
           </w:p>
         </w:tc>
         <w:tc>
@@ -403,14 +428,26 @@
           <w:p>
             <w:pPr>
               <w:pStyle w:val="Geenafstand"/>
-            </w:pPr>
-            <w:r>
+              <w:rPr>
+                <w:lang w:val="en-US"/>
+              </w:rPr>
+            </w:pPr>
+            <w:r>
+              <w:rPr>
+                <w:lang w:val="en-US"/>
+              </w:rPr>
               <w:t xml:space="preserve">Describe the place the Nao is, in the form of </w:t>
             </w:r>
             <w:r>
+              <w:rPr>
+                <w:lang w:val="en-US"/>
+              </w:rPr>
               <w:t>an id</w:t>
             </w:r>
             <w:r>
+              <w:rPr>
+                <w:lang w:val="en-US"/>
+              </w:rPr>
               <w:t>.</w:t>
             </w:r>
           </w:p>
@@ -483,32 +520,40 @@
           <w:p>
             <w:pPr>
               <w:pStyle w:val="Geenafstand"/>
-            </w:pPr>
-            <w:r>
+              <w:rPr>
+                <w:lang w:val="en-US"/>
+              </w:rPr>
+            </w:pPr>
+            <w:r>
+              <w:rPr>
+                <w:lang w:val="en-US"/>
+              </w:rPr>
               <w:t xml:space="preserve">The Nao is </w:t>
             </w:r>
             <w:r>
               <w:rPr>
                 <w:i/>
-              </w:rPr>
-              <w:t>Distance</w:t>
+                <w:lang w:val="en-US"/>
+              </w:rPr>
+              <w:t xml:space="preserve">Distance </w:t>
+            </w:r>
+            <w:r>
+              <w:rPr>
+                <w:lang w:val="en-US"/>
+              </w:rPr>
+              <w:t xml:space="preserve">rooms away from marker </w:t>
             </w:r>
             <w:r>
               <w:rPr>
                 <w:i/>
-              </w:rPr>
-              <w:t xml:space="preserve"> </w:t>
-            </w:r>
-            <w:r>
-              <w:t xml:space="preserve">rooms away from marker </w:t>
-            </w:r>
-            <w:r>
-              <w:rPr>
-                <w:i/>
+                <w:lang w:val="en-US"/>
               </w:rPr>
               <w:t>MarkerId</w:t>
             </w:r>
             <w:r>
+              <w:rPr>
+                <w:lang w:val="en-US"/>
+              </w:rPr>
               <w:t>.</w:t>
             </w:r>
           </w:p>
@@ -573,23 +618,34 @@
           <w:p>
             <w:pPr>
               <w:pStyle w:val="Geenafstand"/>
-            </w:pPr>
-            <w:r>
+              <w:rPr>
+                <w:lang w:val="en-US"/>
+              </w:rPr>
+            </w:pPr>
+            <w:r>
+              <w:rPr>
+                <w:lang w:val="en-US"/>
+              </w:rPr>
               <w:t xml:space="preserve">The Nao is at marker </w:t>
             </w:r>
             <w:r>
               <w:rPr>
                 <w:i/>
+                <w:lang w:val="en-US"/>
               </w:rPr>
               <w:t>M</w:t>
             </w:r>
             <w:r>
               <w:rPr>
                 <w:i/>
+                <w:lang w:val="en-US"/>
               </w:rPr>
               <w:t>arkerId</w:t>
             </w:r>
             <w:r>
+              <w:rPr>
+                <w:lang w:val="en-US"/>
+              </w:rPr>
               <w:t>.</w:t>
             </w:r>
           </w:p>
@@ -662,22 +718,33 @@
           <w:p>
             <w:pPr>
               <w:pStyle w:val="Geenafstand"/>
-            </w:pPr>
-            <w:r>
+              <w:rPr>
+                <w:lang w:val="en-US"/>
+              </w:rPr>
+            </w:pPr>
+            <w:r>
+              <w:rPr>
+                <w:lang w:val="en-US"/>
+              </w:rPr>
               <w:t xml:space="preserve">The Nao has spotted object </w:t>
             </w:r>
             <w:r>
               <w:rPr>
                 <w:i/>
+                <w:lang w:val="en-US"/>
               </w:rPr>
               <w:t>ObjectID</w:t>
             </w:r>
             <w:r>
+              <w:rPr>
+                <w:lang w:val="en-US"/>
+              </w:rPr>
               <w:t xml:space="preserve"> at marker </w:t>
             </w:r>
             <w:r>
               <w:rPr>
                 <w:i/>
+                <w:lang w:val="en-US"/>
               </w:rPr>
               <w:t>MarkerID</w:t>
             </w:r>
@@ -743,17 +810,27 @@
           <w:p>
             <w:pPr>
               <w:pStyle w:val="Geenafstand"/>
-            </w:pPr>
-            <w:r>
+              <w:rPr>
+                <w:lang w:val="en-US"/>
+              </w:rPr>
+            </w:pPr>
+            <w:r>
+              <w:rPr>
+                <w:lang w:val="en-US"/>
+              </w:rPr>
               <w:t xml:space="preserve">The Nao is holding object </w:t>
             </w:r>
             <w:r>
               <w:rPr>
                 <w:i/>
+                <w:lang w:val="en-US"/>
               </w:rPr>
               <w:t>ObjectID</w:t>
             </w:r>
             <w:r>
+              <w:rPr>
+                <w:lang w:val="en-US"/>
+              </w:rPr>
               <w:t>.</w:t>
             </w:r>
           </w:p>
@@ -769,7 +846,7 @@
               <w:pStyle w:val="Geenafstand"/>
             </w:pPr>
             <w:r>
-              <w:t>Player</w:t>
+              <w:t>Agent</w:t>
             </w:r>
           </w:p>
         </w:tc>
@@ -818,26 +895,40 @@
           <w:p>
             <w:pPr>
               <w:pStyle w:val="Geenafstand"/>
-            </w:pPr>
-            <w:r>
+              <w:rPr>
+                <w:lang w:val="en-US"/>
+              </w:rPr>
+            </w:pPr>
+            <w:r>
+              <w:rPr>
+                <w:lang w:val="en-US"/>
+              </w:rPr>
               <w:t xml:space="preserve">Describe the </w:t>
             </w:r>
             <w:r>
               <w:rPr>
                 <w:i/>
+                <w:lang w:val="en-US"/>
               </w:rPr>
               <w:t>PlayerID</w:t>
             </w:r>
             <w:r>
+              <w:rPr>
+                <w:lang w:val="en-US"/>
+              </w:rPr>
               <w:t xml:space="preserve"> of the Nao. The </w:t>
             </w:r>
             <w:r>
               <w:rPr>
                 <w:i/>
+                <w:lang w:val="en-US"/>
               </w:rPr>
               <w:t>PlayerID</w:t>
             </w:r>
             <w:r>
+              <w:rPr>
+                <w:lang w:val="en-US"/>
+              </w:rPr>
               <w:t xml:space="preserve"> is the last part of the Nao ip address.</w:t>
             </w:r>
           </w:p>
@@ -902,11 +993,20 @@
           <w:p>
             <w:pPr>
               <w:pStyle w:val="Geenafstand"/>
-            </w:pPr>
-            <w:r>
+              <w:rPr>
+                <w:lang w:val="en-US"/>
+              </w:rPr>
+            </w:pPr>
+            <w:r>
+              <w:rPr>
+                <w:lang w:val="en-US"/>
+              </w:rPr>
               <w:t>Describe t</w:t>
             </w:r>
             <w:r>
+              <w:rPr>
+                <w:lang w:val="en-US"/>
+              </w:rPr>
               <w:t>he state of the Nao:</w:t>
             </w:r>
           </w:p>
@@ -1148,26 +1248,40 @@
           <w:p>
             <w:pPr>
               <w:pStyle w:val="Geenafstand"/>
-            </w:pPr>
-            <w:r>
+              <w:rPr>
+                <w:lang w:val="en-US"/>
+              </w:rPr>
+            </w:pPr>
+            <w:r>
+              <w:rPr>
+                <w:lang w:val="en-US"/>
+              </w:rPr>
               <w:t xml:space="preserve">The Nao will go to marker </w:t>
             </w:r>
             <w:r>
               <w:rPr>
                 <w:i/>
+                <w:lang w:val="en-US"/>
               </w:rPr>
               <w:t>MarkerID</w:t>
             </w:r>
             <w:r>
+              <w:rPr>
+                <w:lang w:val="en-US"/>
+              </w:rPr>
               <w:t xml:space="preserve">, stopping </w:t>
             </w:r>
             <w:r>
               <w:rPr>
                 <w:i/>
+                <w:lang w:val="en-US"/>
               </w:rPr>
               <w:t>Distance</w:t>
             </w:r>
             <w:r>
+              <w:rPr>
+                <w:lang w:val="en-US"/>
+              </w:rPr>
               <w:t xml:space="preserve"> rooms before the marker.</w:t>
             </w:r>
           </w:p>
@@ -1229,11 +1343,20 @@
           <w:p>
             <w:pPr>
               <w:pStyle w:val="Geenafstand"/>
-            </w:pPr>
-            <w:r>
+              <w:rPr>
+                <w:lang w:val="en-US"/>
+              </w:rPr>
+            </w:pPr>
+            <w:r>
+              <w:rPr>
+                <w:lang w:val="en-US"/>
+              </w:rPr>
               <w:t xml:space="preserve">Pick up object ObjectID. If the object is in the Nao’s vision range, but the Nao can’t reach the object, it will position itself so that it can pick u het </w:t>
             </w:r>
             <w:r>
+              <w:rPr>
+                <w:lang w:val="en-US"/>
+              </w:rPr>
               <w:t>object.</w:t>
             </w:r>
           </w:p>
@@ -1292,8 +1415,14 @@
           <w:p>
             <w:pPr>
               <w:pStyle w:val="Geenafstand"/>
-            </w:pPr>
-            <w:r>
+              <w:rPr>
+                <w:lang w:val="en-US"/>
+              </w:rPr>
+            </w:pPr>
+            <w:r>
+              <w:rPr>
+                <w:lang w:val="en-US"/>
+              </w:rPr>
               <w:t>If the Nao is holding an object, i twill drop it.</w:t>
             </w:r>
           </w:p>
@@ -1330,8 +1459,6 @@
             <w:r>
               <w:t>0x04</w:t>
             </w:r>
-            <w:bookmarkStart w:id="0" w:name="_GoBack"/>
-            <w:bookmarkEnd w:id="0"/>
             <w:r>
               <w:t>)</w:t>
             </w:r>
@@ -1354,8 +1481,14 @@
           <w:p>
             <w:pPr>
               <w:pStyle w:val="Geenafstand"/>
-            </w:pPr>
-            <w:r>
+              <w:rPr>
+                <w:lang w:val="en-US"/>
+              </w:rPr>
+            </w:pPr>
+            <w:r>
+              <w:rPr>
+                <w:lang w:val="en-US"/>
+              </w:rPr>
               <w:t>The Nao will stop all actions.</w:t>
             </w:r>
           </w:p>
@@ -1365,6 +1498,9 @@
     <w:p>
       <w:pPr>
         <w:pStyle w:val="Geenafstand"/>
+        <w:rPr>
+          <w:lang w:val="en-US"/>
+        </w:rPr>
       </w:pPr>
     </w:p>
     <w:sectPr>

</xml_diff>